<commit_message>
fixed picture and formatting issues
</commit_message>
<xml_diff>
--- a/word_template.docx
+++ b/word_template.docx
@@ -117,7 +117,12 @@
       </w:r>
     </w:p>
     <w:sectPr>
-      <w:headerReference w:type="default" r:id="rId7"/>
+      <w:headerReference w:type="even" r:id="rId7"/>
+      <w:headerReference w:type="default" r:id="rId8"/>
+      <w:footerReference w:type="even" r:id="rId9"/>
+      <w:footerReference w:type="default" r:id="rId10"/>
+      <w:headerReference w:type="first" r:id="rId11"/>
+      <w:footerReference w:type="first" r:id="rId12"/>
       <w:pgSz w:w="12240" w:h="15840"/>
       <w:pgMar w:top="1440" w:right="1440" w:bottom="1440" w:left="1440" w:header="720" w:footer="720" w:gutter="0"/>
       <w:cols w:space="720"/>
@@ -149,6 +154,36 @@
     </w:p>
   </w:endnote>
 </w:endnotes>
+</file>
+
+<file path=word/footer1.xml><?xml version="1.0" encoding="utf-8"?>
+<w:ftr xmlns:wpc="http://schemas.microsoft.com/office/word/2010/wordprocessingCanvas" xmlns:cx="http://schemas.microsoft.com/office/drawing/2014/chartex" xmlns:cx1="http://schemas.microsoft.com/office/drawing/2015/9/8/chartex" xmlns:cx2="http://schemas.microsoft.com/office/drawing/2015/10/21/chartex" xmlns:cx3="http://schemas.microsoft.com/office/drawing/2016/5/9/chartex" xmlns:cx4="http://schemas.microsoft.com/office/drawing/2016/5/10/chartex" xmlns:cx5="http://schemas.microsoft.com/office/drawing/2016/5/11/chartex" xmlns:cx6="http://schemas.microsoft.com/office/drawing/2016/5/12/chartex" xmlns:cx7="http://schemas.microsoft.com/office/drawing/2016/5/13/chartex" xmlns:cx8="http://schemas.microsoft.com/office/drawing/2016/5/14/chartex" xmlns:mc="http://schemas.openxmlformats.org/markup-compatibility/2006" xmlns:aink="http://schemas.microsoft.com/office/drawing/2016/ink" xmlns:am3d="http://schemas.microsoft.com/office/drawing/2017/model3d" xmlns:o="urn:schemas-microsoft-com:office:office" xmlns:oel="http://schemas.microsoft.com/office/2019/extlst" xmlns:r="http://schemas.openxmlformats.org/officeDocument/2006/relationships" xmlns:m="http://schemas.openxmlformats.org/officeDocument/2006/math" xmlns:v="urn:schemas-microsoft-com:vml" xmlns:wp14="http://schemas.microsoft.com/office/word/2010/wordprocessingDrawing" xmlns:wp="http://schemas.openxmlformats.org/drawingml/2006/wordprocessingDrawing" xmlns:w10="urn:schemas-microsoft-com:office:word" xmlns:w="http://schemas.openxmlformats.org/wordprocessingml/2006/main" xmlns:w14="http://schemas.microsoft.com/office/word/2010/wordml" xmlns:w15="http://schemas.microsoft.com/office/word/2012/wordml" xmlns:w16cex="http://schemas.microsoft.com/office/word/2018/wordml/cex" xmlns:w16cid="http://schemas.microsoft.com/office/word/2016/wordml/cid" xmlns:w16="http://schemas.microsoft.com/office/word/2018/wordml" xmlns:w16du="http://schemas.microsoft.com/office/word/2023/wordml/word16du" xmlns:w16sdtdh="http://schemas.microsoft.com/office/word/2020/wordml/sdtdatahash" xmlns:w16se="http://schemas.microsoft.com/office/word/2015/wordml/symex" xmlns:wpg="http://schemas.microsoft.com/office/word/2010/wordprocessingGroup" xmlns:wpi="http://schemas.microsoft.com/office/word/2010/wordprocessingInk" xmlns:wne="http://schemas.microsoft.com/office/word/2006/wordml" xmlns:wps="http://schemas.microsoft.com/office/word/2010/wordprocessingShape" mc:Ignorable="w14 w15 w16se w16cid w16 w16cex w16sdtdh w16du wp14">
+  <w:p>
+    <w:pPr>
+      <w:pStyle w:val="Footer"/>
+    </w:pPr>
+  </w:p>
+</w:ftr>
+</file>
+
+<file path=word/footer2.xml><?xml version="1.0" encoding="utf-8"?>
+<w:ftr xmlns:wpc="http://schemas.microsoft.com/office/word/2010/wordprocessingCanvas" xmlns:cx="http://schemas.microsoft.com/office/drawing/2014/chartex" xmlns:cx1="http://schemas.microsoft.com/office/drawing/2015/9/8/chartex" xmlns:cx2="http://schemas.microsoft.com/office/drawing/2015/10/21/chartex" xmlns:cx3="http://schemas.microsoft.com/office/drawing/2016/5/9/chartex" xmlns:cx4="http://schemas.microsoft.com/office/drawing/2016/5/10/chartex" xmlns:cx5="http://schemas.microsoft.com/office/drawing/2016/5/11/chartex" xmlns:cx6="http://schemas.microsoft.com/office/drawing/2016/5/12/chartex" xmlns:cx7="http://schemas.microsoft.com/office/drawing/2016/5/13/chartex" xmlns:cx8="http://schemas.microsoft.com/office/drawing/2016/5/14/chartex" xmlns:mc="http://schemas.openxmlformats.org/markup-compatibility/2006" xmlns:aink="http://schemas.microsoft.com/office/drawing/2016/ink" xmlns:am3d="http://schemas.microsoft.com/office/drawing/2017/model3d" xmlns:o="urn:schemas-microsoft-com:office:office" xmlns:oel="http://schemas.microsoft.com/office/2019/extlst" xmlns:r="http://schemas.openxmlformats.org/officeDocument/2006/relationships" xmlns:m="http://schemas.openxmlformats.org/officeDocument/2006/math" xmlns:v="urn:schemas-microsoft-com:vml" xmlns:wp14="http://schemas.microsoft.com/office/word/2010/wordprocessingDrawing" xmlns:wp="http://schemas.openxmlformats.org/drawingml/2006/wordprocessingDrawing" xmlns:w10="urn:schemas-microsoft-com:office:word" xmlns:w="http://schemas.openxmlformats.org/wordprocessingml/2006/main" xmlns:w14="http://schemas.microsoft.com/office/word/2010/wordml" xmlns:w15="http://schemas.microsoft.com/office/word/2012/wordml" xmlns:w16cex="http://schemas.microsoft.com/office/word/2018/wordml/cex" xmlns:w16cid="http://schemas.microsoft.com/office/word/2016/wordml/cid" xmlns:w16="http://schemas.microsoft.com/office/word/2018/wordml" xmlns:w16du="http://schemas.microsoft.com/office/word/2023/wordml/word16du" xmlns:w16sdtdh="http://schemas.microsoft.com/office/word/2020/wordml/sdtdatahash" xmlns:w16se="http://schemas.microsoft.com/office/word/2015/wordml/symex" xmlns:wpg="http://schemas.microsoft.com/office/word/2010/wordprocessingGroup" xmlns:wpi="http://schemas.microsoft.com/office/word/2010/wordprocessingInk" xmlns:wne="http://schemas.microsoft.com/office/word/2006/wordml" xmlns:wps="http://schemas.microsoft.com/office/word/2010/wordprocessingShape" mc:Ignorable="w14 w15 w16se w16cid w16 w16cex w16sdtdh w16du wp14">
+  <w:p>
+    <w:pPr>
+      <w:pStyle w:val="Footer"/>
+    </w:pPr>
+  </w:p>
+</w:ftr>
+</file>
+
+<file path=word/footer3.xml><?xml version="1.0" encoding="utf-8"?>
+<w:ftr xmlns:wpc="http://schemas.microsoft.com/office/word/2010/wordprocessingCanvas" xmlns:cx="http://schemas.microsoft.com/office/drawing/2014/chartex" xmlns:cx1="http://schemas.microsoft.com/office/drawing/2015/9/8/chartex" xmlns:cx2="http://schemas.microsoft.com/office/drawing/2015/10/21/chartex" xmlns:cx3="http://schemas.microsoft.com/office/drawing/2016/5/9/chartex" xmlns:cx4="http://schemas.microsoft.com/office/drawing/2016/5/10/chartex" xmlns:cx5="http://schemas.microsoft.com/office/drawing/2016/5/11/chartex" xmlns:cx6="http://schemas.microsoft.com/office/drawing/2016/5/12/chartex" xmlns:cx7="http://schemas.microsoft.com/office/drawing/2016/5/13/chartex" xmlns:cx8="http://schemas.microsoft.com/office/drawing/2016/5/14/chartex" xmlns:mc="http://schemas.openxmlformats.org/markup-compatibility/2006" xmlns:aink="http://schemas.microsoft.com/office/drawing/2016/ink" xmlns:am3d="http://schemas.microsoft.com/office/drawing/2017/model3d" xmlns:o="urn:schemas-microsoft-com:office:office" xmlns:oel="http://schemas.microsoft.com/office/2019/extlst" xmlns:r="http://schemas.openxmlformats.org/officeDocument/2006/relationships" xmlns:m="http://schemas.openxmlformats.org/officeDocument/2006/math" xmlns:v="urn:schemas-microsoft-com:vml" xmlns:wp14="http://schemas.microsoft.com/office/word/2010/wordprocessingDrawing" xmlns:wp="http://schemas.openxmlformats.org/drawingml/2006/wordprocessingDrawing" xmlns:w10="urn:schemas-microsoft-com:office:word" xmlns:w="http://schemas.openxmlformats.org/wordprocessingml/2006/main" xmlns:w14="http://schemas.microsoft.com/office/word/2010/wordml" xmlns:w15="http://schemas.microsoft.com/office/word/2012/wordml" xmlns:w16cex="http://schemas.microsoft.com/office/word/2018/wordml/cex" xmlns:w16cid="http://schemas.microsoft.com/office/word/2016/wordml/cid" xmlns:w16="http://schemas.microsoft.com/office/word/2018/wordml" xmlns:w16du="http://schemas.microsoft.com/office/word/2023/wordml/word16du" xmlns:w16sdtdh="http://schemas.microsoft.com/office/word/2020/wordml/sdtdatahash" xmlns:w16se="http://schemas.microsoft.com/office/word/2015/wordml/symex" xmlns:wpg="http://schemas.microsoft.com/office/word/2010/wordprocessingGroup" xmlns:wpi="http://schemas.microsoft.com/office/word/2010/wordprocessingInk" xmlns:wne="http://schemas.microsoft.com/office/word/2006/wordml" xmlns:wps="http://schemas.microsoft.com/office/word/2010/wordprocessingShape" mc:Ignorable="w14 w15 w16se w16cid w16 w16cex w16sdtdh w16du wp14">
+  <w:p>
+    <w:pPr>
+      <w:pStyle w:val="Footer"/>
+    </w:pPr>
+  </w:p>
+</w:ftr>
 </file>
 
 <file path=word/footnotes.xml><?xml version="1.0" encoding="utf-8"?>
@@ -175,6 +210,16 @@
   <w:p>
     <w:pPr>
       <w:pStyle w:val="Header"/>
+    </w:pPr>
+  </w:p>
+</w:hdr>
+</file>
+
+<file path=word/header2.xml><?xml version="1.0" encoding="utf-8"?>
+<w:hdr xmlns:wpc="http://schemas.microsoft.com/office/word/2010/wordprocessingCanvas" xmlns:cx="http://schemas.microsoft.com/office/drawing/2014/chartex" xmlns:cx1="http://schemas.microsoft.com/office/drawing/2015/9/8/chartex" xmlns:cx2="http://schemas.microsoft.com/office/drawing/2015/10/21/chartex" xmlns:cx3="http://schemas.microsoft.com/office/drawing/2016/5/9/chartex" xmlns:cx4="http://schemas.microsoft.com/office/drawing/2016/5/10/chartex" xmlns:cx5="http://schemas.microsoft.com/office/drawing/2016/5/11/chartex" xmlns:cx6="http://schemas.microsoft.com/office/drawing/2016/5/12/chartex" xmlns:cx7="http://schemas.microsoft.com/office/drawing/2016/5/13/chartex" xmlns:cx8="http://schemas.microsoft.com/office/drawing/2016/5/14/chartex" xmlns:mc="http://schemas.openxmlformats.org/markup-compatibility/2006" xmlns:aink="http://schemas.microsoft.com/office/drawing/2016/ink" xmlns:am3d="http://schemas.microsoft.com/office/drawing/2017/model3d" xmlns:o="urn:schemas-microsoft-com:office:office" xmlns:oel="http://schemas.microsoft.com/office/2019/extlst" xmlns:r="http://schemas.openxmlformats.org/officeDocument/2006/relationships" xmlns:m="http://schemas.openxmlformats.org/officeDocument/2006/math" xmlns:v="urn:schemas-microsoft-com:vml" xmlns:wp14="http://schemas.microsoft.com/office/word/2010/wordprocessingDrawing" xmlns:wp="http://schemas.openxmlformats.org/drawingml/2006/wordprocessingDrawing" xmlns:w10="urn:schemas-microsoft-com:office:word" xmlns:w="http://schemas.openxmlformats.org/wordprocessingml/2006/main" xmlns:w14="http://schemas.microsoft.com/office/word/2010/wordml" xmlns:w15="http://schemas.microsoft.com/office/word/2012/wordml" xmlns:w16cex="http://schemas.microsoft.com/office/word/2018/wordml/cex" xmlns:w16cid="http://schemas.microsoft.com/office/word/2016/wordml/cid" xmlns:w16="http://schemas.microsoft.com/office/word/2018/wordml" xmlns:w16du="http://schemas.microsoft.com/office/word/2023/wordml/word16du" xmlns:w16sdtdh="http://schemas.microsoft.com/office/word/2020/wordml/sdtdatahash" xmlns:w16se="http://schemas.microsoft.com/office/word/2015/wordml/symex" xmlns:wpg="http://schemas.microsoft.com/office/word/2010/wordprocessingGroup" xmlns:wpi="http://schemas.microsoft.com/office/word/2010/wordprocessingInk" xmlns:wne="http://schemas.microsoft.com/office/word/2006/wordml" xmlns:wps="http://schemas.microsoft.com/office/word/2010/wordprocessingShape" mc:Ignorable="w14 w15 w16se w16cid w16 w16cex w16sdtdh w16du wp14">
+  <w:p>
+    <w:pPr>
+      <w:pStyle w:val="Header"/>
       <w:jc w:val="center"/>
       <w:rPr>
         <w:rFonts w:ascii="Mongolian Baiti" w:hAnsi="Mongolian Baiti" w:cs="Mongolian Baiti"/>
@@ -187,15 +232,68 @@
     </w:pPr>
     <w:r>
       <w:rPr>
-        <w:rFonts w:ascii="Mongolian Baiti" w:hAnsi="Mongolian Baiti" w:cs="Mongolian Baiti"/>
-        <w:b/>
-        <w:bCs/>
-        <w:color w:val="002060"/>
-        <w:sz w:val="32"/>
-        <w:szCs w:val="32"/>
+        <w:noProof/>
+        <w:lang w:eastAsia="zh-TW"/>
       </w:rPr>
-      <w:t>ANYCORP</w:t>
+      <w:drawing>
+        <wp:inline distT="0" distB="0" distL="0" distR="0" wp14:anchorId="44C65024" wp14:editId="06FD5477">
+          <wp:extent cx="1066800" cy="762000"/>
+          <wp:effectExtent l="0" t="0" r="0" b="5715"/>
+          <wp:docPr id="16" name="Picture 16"/>
+          <wp:cNvGraphicFramePr>
+            <a:graphicFrameLocks xmlns:a="http://schemas.openxmlformats.org/drawingml/2006/main" noChangeAspect="1"/>
+          </wp:cNvGraphicFramePr>
+          <a:graphic xmlns:a="http://schemas.openxmlformats.org/drawingml/2006/main">
+            <a:graphicData uri="http://schemas.openxmlformats.org/drawingml/2006/picture">
+              <pic:pic xmlns:pic="http://schemas.openxmlformats.org/drawingml/2006/picture">
+                <pic:nvPicPr>
+                  <pic:cNvPr id="0" name="Picture 4"/>
+                  <pic:cNvPicPr>
+                    <a:picLocks noChangeAspect="1" noChangeArrowheads="1"/>
+                  </pic:cNvPicPr>
+                </pic:nvPicPr>
+                <pic:blipFill>
+                  <a:blip r:embed="rId1">
+                    <a:extLst>
+                      <a:ext uri="{28A0092B-C50C-407E-A947-70E740481C1C}">
+                        <a14:useLocalDpi xmlns:a14="http://schemas.microsoft.com/office/drawing/2010/main" val="0"/>
+                      </a:ext>
+                    </a:extLst>
+                  </a:blip>
+                  <a:srcRect t="-19347"/>
+                  <a:stretch>
+                    <a:fillRect/>
+                  </a:stretch>
+                </pic:blipFill>
+                <pic:spPr bwMode="auto">
+                  <a:xfrm>
+                    <a:off x="0" y="0"/>
+                    <a:ext cx="1066800" cy="762000"/>
+                  </a:xfrm>
+                  <a:prstGeom prst="rect">
+                    <a:avLst/>
+                  </a:prstGeom>
+                  <a:noFill/>
+                  <a:ln>
+                    <a:noFill/>
+                  </a:ln>
+                </pic:spPr>
+              </pic:pic>
+            </a:graphicData>
+          </a:graphic>
+        </wp:inline>
+      </w:drawing>
     </w:r>
+  </w:p>
+</w:hdr>
+</file>
+
+<file path=word/header3.xml><?xml version="1.0" encoding="utf-8"?>
+<w:hdr xmlns:wpc="http://schemas.microsoft.com/office/word/2010/wordprocessingCanvas" xmlns:cx="http://schemas.microsoft.com/office/drawing/2014/chartex" xmlns:cx1="http://schemas.microsoft.com/office/drawing/2015/9/8/chartex" xmlns:cx2="http://schemas.microsoft.com/office/drawing/2015/10/21/chartex" xmlns:cx3="http://schemas.microsoft.com/office/drawing/2016/5/9/chartex" xmlns:cx4="http://schemas.microsoft.com/office/drawing/2016/5/10/chartex" xmlns:cx5="http://schemas.microsoft.com/office/drawing/2016/5/11/chartex" xmlns:cx6="http://schemas.microsoft.com/office/drawing/2016/5/12/chartex" xmlns:cx7="http://schemas.microsoft.com/office/drawing/2016/5/13/chartex" xmlns:cx8="http://schemas.microsoft.com/office/drawing/2016/5/14/chartex" xmlns:mc="http://schemas.openxmlformats.org/markup-compatibility/2006" xmlns:aink="http://schemas.microsoft.com/office/drawing/2016/ink" xmlns:am3d="http://schemas.microsoft.com/office/drawing/2017/model3d" xmlns:o="urn:schemas-microsoft-com:office:office" xmlns:oel="http://schemas.microsoft.com/office/2019/extlst" xmlns:r="http://schemas.openxmlformats.org/officeDocument/2006/relationships" xmlns:m="http://schemas.openxmlformats.org/officeDocument/2006/math" xmlns:v="urn:schemas-microsoft-com:vml" xmlns:wp14="http://schemas.microsoft.com/office/word/2010/wordprocessingDrawing" xmlns:wp="http://schemas.openxmlformats.org/drawingml/2006/wordprocessingDrawing" xmlns:w10="urn:schemas-microsoft-com:office:word" xmlns:w="http://schemas.openxmlformats.org/wordprocessingml/2006/main" xmlns:w14="http://schemas.microsoft.com/office/word/2010/wordml" xmlns:w15="http://schemas.microsoft.com/office/word/2012/wordml" xmlns:w16cex="http://schemas.microsoft.com/office/word/2018/wordml/cex" xmlns:w16cid="http://schemas.microsoft.com/office/word/2016/wordml/cid" xmlns:w16="http://schemas.microsoft.com/office/word/2018/wordml" xmlns:w16du="http://schemas.microsoft.com/office/word/2023/wordml/word16du" xmlns:w16sdtdh="http://schemas.microsoft.com/office/word/2020/wordml/sdtdatahash" xmlns:w16se="http://schemas.microsoft.com/office/word/2015/wordml/symex" xmlns:wpg="http://schemas.microsoft.com/office/word/2010/wordprocessingGroup" xmlns:wpi="http://schemas.microsoft.com/office/word/2010/wordprocessingInk" xmlns:wne="http://schemas.microsoft.com/office/word/2006/wordml" xmlns:wps="http://schemas.microsoft.com/office/word/2010/wordprocessingShape" mc:Ignorable="w14 w15 w16se w16cid w16 w16cex w16sdtdh w16du wp14">
+  <w:p>
+    <w:pPr>
+      <w:pStyle w:val="Header"/>
+    </w:pPr>
   </w:p>
 </w:hdr>
 </file>
@@ -203,6 +301,23 @@
 <file path=word/numbering.xml><?xml version="1.0" encoding="utf-8"?>
 <w:numbering xmlns:wpc="http://schemas.microsoft.com/office/word/2010/wordprocessingCanvas" xmlns:cx="http://schemas.microsoft.com/office/drawing/2014/chartex" xmlns:cx1="http://schemas.microsoft.com/office/drawing/2015/9/8/chartex" xmlns:cx2="http://schemas.microsoft.com/office/drawing/2015/10/21/chartex" xmlns:cx3="http://schemas.microsoft.com/office/drawing/2016/5/9/chartex" xmlns:cx4="http://schemas.microsoft.com/office/drawing/2016/5/10/chartex" xmlns:cx5="http://schemas.microsoft.com/office/drawing/2016/5/11/chartex" xmlns:cx6="http://schemas.microsoft.com/office/drawing/2016/5/12/chartex" xmlns:cx7="http://schemas.microsoft.com/office/drawing/2016/5/13/chartex" xmlns:cx8="http://schemas.microsoft.com/office/drawing/2016/5/14/chartex" xmlns:mc="http://schemas.openxmlformats.org/markup-compatibility/2006" xmlns:aink="http://schemas.microsoft.com/office/drawing/2016/ink" xmlns:am3d="http://schemas.microsoft.com/office/drawing/2017/model3d" xmlns:o="urn:schemas-microsoft-com:office:office" xmlns:oel="http://schemas.microsoft.com/office/2019/extlst" xmlns:r="http://schemas.openxmlformats.org/officeDocument/2006/relationships" xmlns:m="http://schemas.openxmlformats.org/officeDocument/2006/math" xmlns:v="urn:schemas-microsoft-com:vml" xmlns:wp14="http://schemas.microsoft.com/office/word/2010/wordprocessingDrawing" xmlns:wp="http://schemas.openxmlformats.org/drawingml/2006/wordprocessingDrawing" xmlns:w10="urn:schemas-microsoft-com:office:word" xmlns:w="http://schemas.openxmlformats.org/wordprocessingml/2006/main" xmlns:w14="http://schemas.microsoft.com/office/word/2010/wordml" xmlns:w15="http://schemas.microsoft.com/office/word/2012/wordml" xmlns:w16cex="http://schemas.microsoft.com/office/word/2018/wordml/cex" xmlns:w16cid="http://schemas.microsoft.com/office/word/2016/wordml/cid" xmlns:w16="http://schemas.microsoft.com/office/word/2018/wordml" xmlns:w16du="http://schemas.microsoft.com/office/word/2023/wordml/word16du" xmlns:w16sdtdh="http://schemas.microsoft.com/office/word/2020/wordml/sdtdatahash" xmlns:w16se="http://schemas.microsoft.com/office/word/2015/wordml/symex" xmlns:wpg="http://schemas.microsoft.com/office/word/2010/wordprocessingGroup" xmlns:wpi="http://schemas.microsoft.com/office/word/2010/wordprocessingInk" xmlns:wne="http://schemas.microsoft.com/office/word/2006/wordml" xmlns:wps="http://schemas.microsoft.com/office/word/2010/wordprocessingShape" mc:Ignorable="w14 w15 w16se w16cid w16 w16cex w16sdtdh w16du wp14">
   <w:abstractNum w:abstractNumId="0" w15:restartNumberingAfterBreak="0">
+    <w:nsid w:val="FFFFFF7D"/>
+    <w:multiLevelType w:val="singleLevel"/>
+    <w:tmpl w:val="B0740402"/>
+    <w:lvl w:ilvl="0">
+      <w:start w:val="1"/>
+      <w:numFmt w:val="decimal"/>
+      <w:lvlText w:val="%1."/>
+      <w:lvlJc w:val="left"/>
+      <w:pPr>
+        <w:tabs>
+          <w:tab w:val="num" w:pos="1209"/>
+        </w:tabs>
+        <w:ind w:left="1209" w:hanging="360"/>
+      </w:pPr>
+    </w:lvl>
+  </w:abstractNum>
+  <w:abstractNum w:abstractNumId="1" w15:restartNumberingAfterBreak="0">
     <w:nsid w:val="FFFFFF7E"/>
     <w:multiLevelType w:val="singleLevel"/>
     <w:tmpl w:val="0A3AB422"/>
@@ -217,7 +332,7 @@
       </w:pPr>
     </w:lvl>
   </w:abstractNum>
-  <w:abstractNum w:abstractNumId="1" w15:restartNumberingAfterBreak="0">
+  <w:abstractNum w:abstractNumId="2" w15:restartNumberingAfterBreak="0">
     <w:nsid w:val="FFFFFF7F"/>
     <w:multiLevelType w:val="singleLevel"/>
     <w:tmpl w:val="5F8AAC6E"/>
@@ -232,7 +347,7 @@
       </w:pPr>
     </w:lvl>
   </w:abstractNum>
-  <w:abstractNum w:abstractNumId="2" w15:restartNumberingAfterBreak="0">
+  <w:abstractNum w:abstractNumId="3" w15:restartNumberingAfterBreak="0">
     <w:nsid w:val="FFFFFF82"/>
     <w:multiLevelType w:val="singleLevel"/>
     <w:tmpl w:val="73CE0CC0"/>
@@ -250,7 +365,7 @@
       </w:rPr>
     </w:lvl>
   </w:abstractNum>
-  <w:abstractNum w:abstractNumId="3" w15:restartNumberingAfterBreak="0">
+  <w:abstractNum w:abstractNumId="4" w15:restartNumberingAfterBreak="0">
     <w:nsid w:val="FFFFFF83"/>
     <w:multiLevelType w:val="singleLevel"/>
     <w:tmpl w:val="C3E48384"/>
@@ -268,7 +383,7 @@
       </w:rPr>
     </w:lvl>
   </w:abstractNum>
-  <w:abstractNum w:abstractNumId="4" w15:restartNumberingAfterBreak="0">
+  <w:abstractNum w:abstractNumId="5" w15:restartNumberingAfterBreak="0">
     <w:nsid w:val="FFFFFF88"/>
     <w:multiLevelType w:val="singleLevel"/>
     <w:tmpl w:val="FDDC9548"/>
@@ -286,7 +401,7 @@
       </w:pPr>
     </w:lvl>
   </w:abstractNum>
-  <w:abstractNum w:abstractNumId="5" w15:restartNumberingAfterBreak="0">
+  <w:abstractNum w:abstractNumId="6" w15:restartNumberingAfterBreak="0">
     <w:nsid w:val="FFFFFF89"/>
     <w:multiLevelType w:val="singleLevel"/>
     <w:tmpl w:val="F148FE04"/>
@@ -307,7 +422,7 @@
       </w:rPr>
     </w:lvl>
   </w:abstractNum>
-  <w:abstractNum w:abstractNumId="6" w15:restartNumberingAfterBreak="0">
+  <w:abstractNum w:abstractNumId="7" w15:restartNumberingAfterBreak="0">
     <w:nsid w:val="170CD2DE"/>
     <w:multiLevelType w:val="multilevel"/>
     <w:tmpl w:val="CFEAE23C"/>
@@ -411,7 +526,7 @@
       </w:pPr>
     </w:lvl>
   </w:abstractNum>
-  <w:abstractNum w:abstractNumId="7" w15:restartNumberingAfterBreak="0">
+  <w:abstractNum w:abstractNumId="8" w15:restartNumberingAfterBreak="0">
     <w:nsid w:val="49784BEB"/>
     <w:multiLevelType w:val="hybridMultilevel"/>
     <w:tmpl w:val="5BBCA99E"/>
@@ -497,29 +612,122 @@
       </w:pPr>
     </w:lvl>
   </w:abstractNum>
+  <w:abstractNum w:abstractNumId="9" w15:restartNumberingAfterBreak="0">
+    <w:nsid w:val="4E1549CF"/>
+    <w:multiLevelType w:val="hybridMultilevel"/>
+    <w:tmpl w:val="806E6972"/>
+    <w:lvl w:ilvl="0" w:tplc="4A94A654">
+      <w:start w:val="1"/>
+      <w:numFmt w:val="upperLetter"/>
+      <w:pStyle w:val="Heading2"/>
+      <w:lvlText w:val="%1."/>
+      <w:lvlJc w:val="left"/>
+      <w:pPr>
+        <w:ind w:left="1003" w:hanging="360"/>
+      </w:pPr>
+    </w:lvl>
+    <w:lvl w:ilvl="1" w:tplc="08090019" w:tentative="1">
+      <w:start w:val="1"/>
+      <w:numFmt w:val="lowerLetter"/>
+      <w:lvlText w:val="%2."/>
+      <w:lvlJc w:val="left"/>
+      <w:pPr>
+        <w:ind w:left="1723" w:hanging="360"/>
+      </w:pPr>
+    </w:lvl>
+    <w:lvl w:ilvl="2" w:tplc="0809001B" w:tentative="1">
+      <w:start w:val="1"/>
+      <w:numFmt w:val="lowerRoman"/>
+      <w:lvlText w:val="%3."/>
+      <w:lvlJc w:val="right"/>
+      <w:pPr>
+        <w:ind w:left="2443" w:hanging="180"/>
+      </w:pPr>
+    </w:lvl>
+    <w:lvl w:ilvl="3" w:tplc="0809000F" w:tentative="1">
+      <w:start w:val="1"/>
+      <w:numFmt w:val="decimal"/>
+      <w:lvlText w:val="%4."/>
+      <w:lvlJc w:val="left"/>
+      <w:pPr>
+        <w:ind w:left="3163" w:hanging="360"/>
+      </w:pPr>
+    </w:lvl>
+    <w:lvl w:ilvl="4" w:tplc="08090019" w:tentative="1">
+      <w:start w:val="1"/>
+      <w:numFmt w:val="lowerLetter"/>
+      <w:lvlText w:val="%5."/>
+      <w:lvlJc w:val="left"/>
+      <w:pPr>
+        <w:ind w:left="3883" w:hanging="360"/>
+      </w:pPr>
+    </w:lvl>
+    <w:lvl w:ilvl="5" w:tplc="0809001B" w:tentative="1">
+      <w:start w:val="1"/>
+      <w:numFmt w:val="lowerRoman"/>
+      <w:lvlText w:val="%6."/>
+      <w:lvlJc w:val="right"/>
+      <w:pPr>
+        <w:ind w:left="4603" w:hanging="180"/>
+      </w:pPr>
+    </w:lvl>
+    <w:lvl w:ilvl="6" w:tplc="0809000F" w:tentative="1">
+      <w:start w:val="1"/>
+      <w:numFmt w:val="decimal"/>
+      <w:lvlText w:val="%7."/>
+      <w:lvlJc w:val="left"/>
+      <w:pPr>
+        <w:ind w:left="5323" w:hanging="360"/>
+      </w:pPr>
+    </w:lvl>
+    <w:lvl w:ilvl="7" w:tplc="08090019" w:tentative="1">
+      <w:start w:val="1"/>
+      <w:numFmt w:val="lowerLetter"/>
+      <w:lvlText w:val="%8."/>
+      <w:lvlJc w:val="left"/>
+      <w:pPr>
+        <w:ind w:left="6043" w:hanging="360"/>
+      </w:pPr>
+    </w:lvl>
+    <w:lvl w:ilvl="8" w:tplc="0809001B" w:tentative="1">
+      <w:start w:val="1"/>
+      <w:numFmt w:val="lowerRoman"/>
+      <w:lvlText w:val="%9."/>
+      <w:lvlJc w:val="right"/>
+      <w:pPr>
+        <w:ind w:left="6763" w:hanging="180"/>
+      </w:pPr>
+    </w:lvl>
+  </w:abstractNum>
   <w:num w:numId="1" w16cid:durableId="1570572200">
+    <w:abstractNumId w:val="7"/>
+  </w:num>
+  <w:num w:numId="2" w16cid:durableId="1632129425">
     <w:abstractNumId w:val="6"/>
   </w:num>
-  <w:num w:numId="2" w16cid:durableId="1632129425">
+  <w:num w:numId="3" w16cid:durableId="1398016053">
     <w:abstractNumId w:val="5"/>
   </w:num>
-  <w:num w:numId="3" w16cid:durableId="1398016053">
+  <w:num w:numId="4" w16cid:durableId="365985419">
+    <w:abstractNumId w:val="2"/>
+  </w:num>
+  <w:num w:numId="5" w16cid:durableId="1607543100">
+    <w:abstractNumId w:val="1"/>
+  </w:num>
+  <w:num w:numId="6" w16cid:durableId="156700798">
     <w:abstractNumId w:val="4"/>
   </w:num>
-  <w:num w:numId="4" w16cid:durableId="365985419">
-    <w:abstractNumId w:val="1"/>
+  <w:num w:numId="7" w16cid:durableId="249971421">
+    <w:abstractNumId w:val="3"/>
   </w:num>
-  <w:num w:numId="5" w16cid:durableId="1607543100">
+  <w:num w:numId="8" w16cid:durableId="184634357">
+    <w:abstractNumId w:val="8"/>
+  </w:num>
+  <w:num w:numId="9" w16cid:durableId="1108350812">
     <w:abstractNumId w:val="0"/>
   </w:num>
-  <w:num w:numId="6" w16cid:durableId="156700798">
-    <w:abstractNumId w:val="3"/>
-  </w:num>
-  <w:num w:numId="7" w16cid:durableId="249971421">
-    <w:abstractNumId w:val="2"/>
-  </w:num>
-  <w:num w:numId="8" w16cid:durableId="184634357">
-    <w:abstractNumId w:val="7"/>
+  <w:num w:numId="10" w16cid:durableId="746804287">
+    <w:abstractNumId w:val="9"/>
   </w:num>
 </w:numbering>
 </file>
@@ -791,20 +999,19 @@
   </w:style>
   <w:style w:type="paragraph" w:styleId="Heading1">
     <w:name w:val="heading 1"/>
-    <w:basedOn w:val="Normal"/>
+    <w:basedOn w:val="ListNumber"/>
     <w:next w:val="BodyText"/>
     <w:uiPriority w:val="9"/>
     <w:qFormat/>
-    <w:rsid w:val="00571FCF"/>
+    <w:rsid w:val="00755BDC"/>
     <w:pPr>
       <w:keepNext/>
       <w:keepLines/>
       <w:spacing w:before="480" w:after="0"/>
-      <w:jc w:val="center"/>
       <w:outlineLvl w:val="0"/>
     </w:pPr>
     <w:rPr>
-      <w:rFonts w:asciiTheme="majorHAnsi" w:eastAsiaTheme="majorEastAsia" w:hAnsiTheme="majorHAnsi" w:cstheme="majorBidi"/>
+      <w:rFonts w:ascii="Amazon Ember" w:eastAsiaTheme="majorEastAsia" w:hAnsi="Amazon Ember" w:cstheme="majorBidi"/>
       <w:b/>
       <w:bCs/>
       <w:color w:val="000000" w:themeColor="text1"/>
@@ -814,22 +1021,26 @@
   </w:style>
   <w:style w:type="paragraph" w:styleId="Heading2">
     <w:name w:val="heading 2"/>
-    <w:basedOn w:val="Normal"/>
+    <w:basedOn w:val="ListNumber2"/>
     <w:next w:val="BodyText"/>
     <w:uiPriority w:val="9"/>
     <w:unhideWhenUsed/>
     <w:qFormat/>
+    <w:rsid w:val="0056133C"/>
     <w:pPr>
       <w:keepNext/>
       <w:keepLines/>
+      <w:numPr>
+        <w:numId w:val="10"/>
+      </w:numPr>
       <w:spacing w:before="200" w:after="0"/>
       <w:outlineLvl w:val="1"/>
     </w:pPr>
     <w:rPr>
-      <w:rFonts w:asciiTheme="majorHAnsi" w:eastAsiaTheme="majorEastAsia" w:hAnsiTheme="majorHAnsi" w:cstheme="majorBidi"/>
+      <w:rFonts w:ascii="Amazon Ember" w:eastAsiaTheme="majorEastAsia" w:hAnsi="Amazon Ember" w:cstheme="majorBidi"/>
       <w:b/>
       <w:bCs/>
-      <w:color w:val="4F81BD" w:themeColor="accent1"/>
+      <w:color w:val="002060"/>
       <w:sz w:val="28"/>
       <w:szCs w:val="28"/>
     </w:rPr>

</xml_diff>